<commit_message>
Added "written by" to dutch project description
</commit_message>
<xml_diff>
--- a/Documentation/DUTCH - Description project 'Van GoghZuil - The Starry Sky' Nuenen.docx
+++ b/Documentation/DUTCH - Description project 'Van GoghZuil - The Starry Sky' Nuenen.docx
@@ -115,8 +115,6 @@
           <w:lang w:val="nl-NL"/>
         </w:rPr>
       </w:pPr>
-      <w:bookmarkStart w:id="0" w:name="_GoBack"/>
-      <w:bookmarkEnd w:id="0"/>
     </w:p>
     <w:p>
       <w:pPr>
@@ -3224,6 +3222,8 @@
     <w:p>
       <w:pPr>
         <w:rPr>
+          <w:color w:val="0000FF" w:themeColor="hyperlink"/>
+          <w:u w:val="single"/>
           <w:lang w:val="nl-NL"/>
         </w:rPr>
       </w:pPr>
@@ -3239,10 +3239,156 @@
     </w:p>
     <w:p>
       <w:pPr>
+        <w:pStyle w:val="NoSpacing"/>
+        <w:tabs>
+          <w:tab w:val="left" w:pos="5670"/>
+        </w:tabs>
         <w:rPr>
           <w:lang w:val="nl-NL"/>
         </w:rPr>
       </w:pPr>
+      <w:r>
+        <w:rPr>
+          <w:lang w:val="nl-NL"/>
+        </w:rPr>
+        <w:t xml:space="preserve">Geschreven door: </w:t>
+      </w:r>
+      <w:r>
+        <w:rPr>
+          <w:lang w:val="nl-NL"/>
+        </w:rPr>
+        <w:tab/>
+        <w:t>Project in samenwerking met:</w:t>
+      </w:r>
+    </w:p>
+    <w:p>
+      <w:pPr>
+        <w:pStyle w:val="NoSpacing"/>
+        <w:tabs>
+          <w:tab w:val="left" w:pos="5670"/>
+        </w:tabs>
+        <w:rPr>
+          <w:lang w:val="nl-NL"/>
+        </w:rPr>
+      </w:pPr>
+      <w:r>
+        <w:rPr>
+          <w:lang w:val="nl-NL"/>
+        </w:rPr>
+        <w:t>Robert van Leeuwen</w:t>
+      </w:r>
+      <w:r>
+        <w:rPr>
+          <w:lang w:val="nl-NL"/>
+        </w:rPr>
+        <w:tab/>
+        <w:t>Peter van Kemenade</w:t>
+      </w:r>
+    </w:p>
+    <w:p>
+      <w:pPr>
+        <w:pStyle w:val="NoSpacing"/>
+        <w:tabs>
+          <w:tab w:val="left" w:pos="5670"/>
+        </w:tabs>
+      </w:pPr>
+      <w:r>
+        <w:t>Asmyldof – Your source for smart sollutions</w:t>
+      </w:r>
+      <w:r>
+        <w:tab/>
+        <w:t>4PR B.V. – Designing your message</w:t>
+      </w:r>
+    </w:p>
+    <w:p>
+      <w:pPr>
+        <w:pStyle w:val="NoSpacing"/>
+        <w:tabs>
+          <w:tab w:val="left" w:pos="5670"/>
+        </w:tabs>
+        <w:rPr>
+          <w:lang w:val="nl-NL"/>
+        </w:rPr>
+      </w:pPr>
+      <w:hyperlink r:id="rId6" w:history="1">
+        <w:r>
+          <w:rPr>
+            <w:rStyle w:val="Hyperlink"/>
+            <w:lang w:val="nl-NL"/>
+          </w:rPr>
+          <w:t>http://www.asmyldof.com</w:t>
+        </w:r>
+      </w:hyperlink>
+      <w:r>
+        <w:rPr>
+          <w:lang w:val="nl-NL"/>
+        </w:rPr>
+        <w:tab/>
+      </w:r>
+      <w:hyperlink r:id="rId7" w:history="1">
+        <w:r>
+          <w:rPr>
+            <w:rStyle w:val="Hyperlink"/>
+            <w:lang w:val="nl-NL"/>
+          </w:rPr>
+          <w:t>http://www.4pr.nl</w:t>
+        </w:r>
+      </w:hyperlink>
+      <w:r>
+        <w:rPr>
+          <w:lang w:val="nl-NL"/>
+        </w:rPr>
+        <w:tab/>
+      </w:r>
+      <w:r>
+        <w:rPr>
+          <w:lang w:val="nl-NL"/>
+        </w:rPr>
+        <w:tab/>
+      </w:r>
+      <w:bookmarkStart w:id="0" w:name="_GoBack"/>
+      <w:bookmarkEnd w:id="0"/>
+    </w:p>
+    <w:p>
+      <w:pPr>
+        <w:pStyle w:val="NoSpacing"/>
+        <w:tabs>
+          <w:tab w:val="left" w:pos="5670"/>
+        </w:tabs>
+        <w:rPr>
+          <w:lang w:val="nl-NL"/>
+        </w:rPr>
+      </w:pPr>
+      <w:hyperlink r:id="rId8" w:history="1">
+        <w:r>
+          <w:rPr>
+            <w:rStyle w:val="Hyperlink"/>
+            <w:lang w:val="nl-NL"/>
+          </w:rPr>
+          <w:t>robert@asmylof.com</w:t>
+        </w:r>
+      </w:hyperlink>
+      <w:r>
+        <w:rPr>
+          <w:lang w:val="nl-NL"/>
+        </w:rPr>
+        <w:tab/>
+      </w:r>
+      <w:hyperlink r:id="rId9" w:history="1">
+        <w:r>
+          <w:rPr>
+            <w:rStyle w:val="Hyperlink"/>
+            <w:lang w:val="nl-NL"/>
+          </w:rPr>
+          <w:t>peter@4pr.nl</w:t>
+        </w:r>
+      </w:hyperlink>
+      <w:r>
+        <w:rPr>
+          <w:lang w:val="nl-NL"/>
+        </w:rPr>
+        <w:tab/>
+      </w:r>
     </w:p>
     <w:sectPr>
       <w:pgSz w:w="11906" w:h="16838"/>
@@ -3587,6 +3733,15 @@
       <w:szCs w:val="52"/>
     </w:rPr>
   </w:style>
+  <w:style w:type="paragraph" w:styleId="NoSpacing">
+    <w:name w:val="No Spacing"/>
+    <w:uiPriority w:val="1"/>
+    <w:qFormat/>
+    <w:rsid w:val="00E5265F"/>
+    <w:pPr>
+      <w:spacing w:after="0" w:line="240" w:lineRule="auto"/>
+    </w:pPr>
+  </w:style>
 </w:styles>
 </file>
 
@@ -3923,6 +4078,15 @@
       <w:szCs w:val="52"/>
     </w:rPr>
   </w:style>
+  <w:style w:type="paragraph" w:styleId="NoSpacing">
+    <w:name w:val="No Spacing"/>
+    <w:uiPriority w:val="1"/>
+    <w:qFormat/>
+    <w:rsid w:val="00E5265F"/>
+    <w:pPr>
+      <w:spacing w:after="0" w:line="240" w:lineRule="auto"/>
+    </w:pPr>
+  </w:style>
 </w:styles>
 </file>
 

</xml_diff>

<commit_message>
Added some photos to the documentation
</commit_message>
<xml_diff>
--- a/Documentation/DUTCH - Description project 'Van GoghZuil - The Starry Sky' Nuenen.docx
+++ b/Documentation/DUTCH - Description project 'Van GoghZuil - The Starry Sky' Nuenen.docx
@@ -7,21 +7,8 @@
         <w:pStyle w:val="Title"/>
       </w:pPr>
       <w:r>
-        <w:t xml:space="preserve">Van </w:t>
-      </w:r>
-      <w:proofErr w:type="spellStart"/>
-      <w:r>
-        <w:t>Goghzuil</w:t>
-      </w:r>
-      <w:proofErr w:type="spellEnd"/>
-      <w:r>
-        <w:t xml:space="preserve"> – The Starry Sky, </w:t>
-      </w:r>
-      <w:proofErr w:type="spellStart"/>
-      <w:r>
-        <w:t>Nuenen</w:t>
-      </w:r>
-      <w:proofErr w:type="spellEnd"/>
+        <w:t>Van Goghzuil – The Starry Sky, Nuenen</w:t>
+      </w:r>
     </w:p>
     <w:p>
       <w:pPr>
@@ -33,49 +20,7 @@
         <w:rPr>
           <w:lang w:val="nl-NL"/>
         </w:rPr>
-        <w:t xml:space="preserve">Op basis van een lang lopende band tussen Peter van Kemenade (4PR B.V. – Graphics, Design en </w:t>
-      </w:r>
-      <w:proofErr w:type="spellStart"/>
-      <w:r>
-        <w:rPr>
-          <w:lang w:val="nl-NL"/>
-        </w:rPr>
-        <w:t>Signing</w:t>
-      </w:r>
-      <w:proofErr w:type="spellEnd"/>
-      <w:r>
-        <w:rPr>
-          <w:lang w:val="nl-NL"/>
-        </w:rPr>
-        <w:t>) en Robert van Leeuwen (</w:t>
-      </w:r>
-      <w:proofErr w:type="spellStart"/>
-      <w:r>
-        <w:rPr>
-          <w:lang w:val="nl-NL"/>
-        </w:rPr>
-        <w:t>Asmyldof</w:t>
-      </w:r>
-      <w:proofErr w:type="spellEnd"/>
-      <w:r>
-        <w:rPr>
-          <w:lang w:val="nl-NL"/>
-        </w:rPr>
-        <w:t xml:space="preserve"> – Embedded Ontwerp en Verlichtingstechnieken) is in de tweede helft van Oktober 2014 een project gestart om in Nuenen langs het </w:t>
-      </w:r>
-      <w:proofErr w:type="spellStart"/>
-      <w:r>
-        <w:rPr>
-          <w:lang w:val="nl-NL"/>
-        </w:rPr>
-        <w:t>Glow</w:t>
-      </w:r>
-      <w:proofErr w:type="spellEnd"/>
-      <w:r>
-        <w:rPr>
-          <w:lang w:val="nl-NL"/>
-        </w:rPr>
-        <w:t xml:space="preserve"> in the Dark “van Gogh” fietspad een informatiezuil creatief te verlichten. </w:t>
+        <w:t xml:space="preserve">Op basis van een lang lopende band tussen Peter van Kemenade (4PR B.V. – Graphics, Design en Signing) en Robert van Leeuwen (Asmyldof – Embedded Ontwerp en Verlichtingstechnieken) is in de tweede helft van Oktober 2014 een project gestart om in Nuenen langs het Glow in the Dark “van Gogh” fietspad een informatiezuil creatief te verlichten. </w:t>
       </w:r>
     </w:p>
     <w:p>
@@ -111,24 +56,77 @@
     </w:p>
     <w:p>
       <w:pPr>
+        <w:jc w:val="center"/>
         <w:rPr>
           <w:lang w:val="nl-NL"/>
         </w:rPr>
       </w:pPr>
-    </w:p>
-    <w:p>
-      <w:pPr>
-        <w:rPr>
-          <w:lang w:val="nl-NL"/>
-        </w:rPr>
-      </w:pPr>
-    </w:p>
-    <w:p>
-      <w:pPr>
-        <w:rPr>
-          <w:lang w:val="nl-NL"/>
-        </w:rPr>
-      </w:pPr>
+      <w:r>
+        <w:rPr>
+          <w:noProof/>
+        </w:rPr>
+        <w:drawing>
+          <wp:inline distT="0" distB="0" distL="0" distR="0" wp14:anchorId="34C097B5" wp14:editId="5B88C4B5">
+            <wp:extent cx="3409950" cy="5114925"/>
+            <wp:effectExtent l="76200" t="76200" r="133350" b="142875"/>
+            <wp:docPr id="1" name="Picture 1"/>
+            <wp:cNvGraphicFramePr>
+              <a:graphicFrameLocks xmlns:a="http://schemas.openxmlformats.org/drawingml/2006/main" noChangeAspect="1"/>
+            </wp:cNvGraphicFramePr>
+            <a:graphic xmlns:a="http://schemas.openxmlformats.org/drawingml/2006/main">
+              <a:graphicData uri="http://schemas.openxmlformats.org/drawingml/2006/picture">
+                <pic:pic xmlns:pic="http://schemas.openxmlformats.org/drawingml/2006/picture">
+                  <pic:nvPicPr>
+                    <pic:cNvPr id="0" name="Finished VanGoghZuil.JPG"/>
+                    <pic:cNvPicPr/>
+                  </pic:nvPicPr>
+                  <pic:blipFill>
+                    <a:blip r:embed="rId5" cstate="print">
+                      <a:extLst>
+                        <a:ext uri="{28A0092B-C50C-407E-A947-70E740481C1C}">
+                          <a14:useLocalDpi xmlns:a14="http://schemas.microsoft.com/office/drawing/2010/main" val="0"/>
+                        </a:ext>
+                      </a:extLst>
+                    </a:blip>
+                    <a:stretch>
+                      <a:fillRect/>
+                    </a:stretch>
+                  </pic:blipFill>
+                  <pic:spPr>
+                    <a:xfrm>
+                      <a:off x="0" y="0"/>
+                      <a:ext cx="3413537" cy="5120306"/>
+                    </a:xfrm>
+                    <a:prstGeom prst="rect">
+                      <a:avLst/>
+                    </a:prstGeom>
+                    <a:ln w="38100" cap="sq">
+                      <a:solidFill>
+                        <a:srgbClr val="000000"/>
+                      </a:solidFill>
+                      <a:prstDash val="solid"/>
+                      <a:miter lim="800000"/>
+                    </a:ln>
+                    <a:effectLst>
+                      <a:outerShdw blurRad="50800" dist="38100" dir="2700000" algn="tl" rotWithShape="0">
+                        <a:srgbClr val="000000">
+                          <a:alpha val="43000"/>
+                        </a:srgbClr>
+                      </a:outerShdw>
+                    </a:effectLst>
+                  </pic:spPr>
+                </pic:pic>
+              </a:graphicData>
+            </a:graphic>
+          </wp:inline>
+        </w:drawing>
+      </w:r>
+      <w:r>
+        <w:rPr>
+          <w:lang w:val="nl-NL"/>
+        </w:rPr>
+        <w:br w:type="page"/>
+      </w:r>
     </w:p>
     <w:p>
       <w:pPr>
@@ -141,6 +139,7 @@
         <w:rPr>
           <w:lang w:val="nl-NL"/>
         </w:rPr>
+        <w:lastRenderedPageBreak/>
         <w:t>Zonne-energie</w:t>
       </w:r>
     </w:p>
@@ -161,6 +160,96 @@
           <w:lang w:val="nl-NL"/>
         </w:rPr>
         <w:t>de zonnestanden in Zuid Nederland en een goede manier van bijhouden wanneer de zon op komt en onder gaat. Veel mensen kennen de standaard regel “Zonnepaneel op 36 graden naar het zuiden”, helaas is deze regel niet juist en zeker niet in deze situatie. Het blijkt dat panelen voor de beste jaaropbrengst al anders gericht moeten worden, maar in dit geval is het de bedoeling dat er juist nadrukkelijk in de winter veel energie wordt opgewekt. Dit betekend dat het paneel voor direct zonlicht het beste op 53 graden gemonteerd kan worden, maar in de winter is er ook minder direct zonlicht, en meer strooilicht wat weer het beste werkt met vlakke montage. Na enkele berekeningen bleek de beste hoek 44 graden. Dit is voor het gemak van productie afgerond naar 45 graden. In de zomer geeft dit een lagere efficiëntie, maar omdat het paneel in de winter genoeg energie op moet leveren, is deze groter dan in de zomer nodig is.</w:t>
+      </w:r>
+    </w:p>
+    <w:p>
+      <w:pPr>
+        <w:jc w:val="center"/>
+        <w:rPr>
+          <w:lang w:val="nl-NL"/>
+        </w:rPr>
+      </w:pPr>
+      <w:r>
+        <w:rPr>
+          <w:noProof/>
+        </w:rPr>
+        <w:drawing>
+          <wp:inline distT="0" distB="0" distL="0" distR="0">
+            <wp:extent cx="3819525" cy="2546350"/>
+            <wp:effectExtent l="76200" t="76200" r="142875" b="139700"/>
+            <wp:docPr id="2" name="Picture 2"/>
+            <wp:cNvGraphicFramePr>
+              <a:graphicFrameLocks xmlns:a="http://schemas.openxmlformats.org/drawingml/2006/main" noChangeAspect="1"/>
+            </wp:cNvGraphicFramePr>
+            <a:graphic xmlns:a="http://schemas.openxmlformats.org/drawingml/2006/main">
+              <a:graphicData uri="http://schemas.openxmlformats.org/drawingml/2006/picture">
+                <pic:pic xmlns:pic="http://schemas.openxmlformats.org/drawingml/2006/picture">
+                  <pic:nvPicPr>
+                    <pic:cNvPr id="0" name="Solar Panel with built in Sensor.JPG"/>
+                    <pic:cNvPicPr/>
+                  </pic:nvPicPr>
+                  <pic:blipFill>
+                    <a:blip r:embed="rId6" cstate="print">
+                      <a:extLst>
+                        <a:ext uri="{28A0092B-C50C-407E-A947-70E740481C1C}">
+                          <a14:useLocalDpi xmlns:a14="http://schemas.microsoft.com/office/drawing/2010/main" val="0"/>
+                        </a:ext>
+                      </a:extLst>
+                    </a:blip>
+                    <a:stretch>
+                      <a:fillRect/>
+                    </a:stretch>
+                  </pic:blipFill>
+                  <pic:spPr>
+                    <a:xfrm>
+                      <a:off x="0" y="0"/>
+                      <a:ext cx="3821421" cy="2547614"/>
+                    </a:xfrm>
+                    <a:prstGeom prst="rect">
+                      <a:avLst/>
+                    </a:prstGeom>
+                    <a:ln w="38100" cap="sq">
+                      <a:solidFill>
+                        <a:srgbClr val="000000"/>
+                      </a:solidFill>
+                      <a:prstDash val="solid"/>
+                      <a:miter lim="800000"/>
+                    </a:ln>
+                    <a:effectLst>
+                      <a:outerShdw blurRad="50800" dist="38100" dir="2700000" algn="tl" rotWithShape="0">
+                        <a:srgbClr val="000000">
+                          <a:alpha val="43000"/>
+                        </a:srgbClr>
+                      </a:outerShdw>
+                    </a:effectLst>
+                  </pic:spPr>
+                </pic:pic>
+              </a:graphicData>
+            </a:graphic>
+          </wp:inline>
+        </w:drawing>
+      </w:r>
+    </w:p>
+    <w:p>
+      <w:pPr>
+        <w:jc w:val="center"/>
+        <w:rPr>
+          <w:lang w:val="nl-NL"/>
+        </w:rPr>
+      </w:pPr>
+      <w:r>
+        <w:rPr>
+          <w:lang w:val="nl-NL"/>
+        </w:rPr>
+        <w:t>Afbeeld</w:t>
+      </w:r>
+      <w:bookmarkStart w:id="0" w:name="_GoBack"/>
+      <w:bookmarkEnd w:id="0"/>
+      <w:r>
+        <w:rPr>
+          <w:lang w:val="nl-NL"/>
+        </w:rPr>
+        <w:t>ing: Zonnepaneel met daarin een Infrarood Sensor (Zon detector)</w:t>
       </w:r>
     </w:p>
     <w:p>
@@ -198,8 +287,13 @@
     </w:p>
     <w:p>
       <w:pPr>
-        <w:pStyle w:val="Heading1"/>
-        <w:rPr>
+        <w:rPr>
+          <w:rFonts w:asciiTheme="majorHAnsi" w:eastAsiaTheme="majorEastAsia" w:hAnsiTheme="majorHAnsi" w:cstheme="majorBidi"/>
+          <w:b/>
+          <w:bCs/>
+          <w:color w:val="365F91" w:themeColor="accent1" w:themeShade="BF"/>
+          <w:sz w:val="28"/>
+          <w:szCs w:val="28"/>
           <w:lang w:val="nl-NL"/>
         </w:rPr>
       </w:pPr>
@@ -207,33 +301,7 @@
         <w:rPr>
           <w:lang w:val="nl-NL"/>
         </w:rPr>
-        <w:lastRenderedPageBreak/>
-        <w:t>Verlichting</w:t>
-      </w:r>
-    </w:p>
-    <w:p>
-      <w:pPr>
-        <w:rPr>
-          <w:lang w:val="nl-NL"/>
-        </w:rPr>
-      </w:pPr>
-      <w:r>
-        <w:rPr>
-          <w:lang w:val="nl-NL"/>
-        </w:rPr>
-        <w:t>Als laatste bevat het systeem een microcontroller en een spanningsbooster, de booster en de verlichting worden aan- en uitgeschakeld door de controller. De booster zet de accuspanning om naar een hogere spanning voor de LED verlichting aan te sturen</w:t>
-      </w:r>
-      <w:r>
-        <w:rPr>
-          <w:lang w:val="nl-NL"/>
-        </w:rPr>
-        <w:t xml:space="preserve">, maar wanneer deze uitgeschakeld is heeft deze verwaarloosbaar klein verbruik (0,2mW). De LED verlichting heeft een totaal vermogen van 1,8W en wordt automatisch aangezet wanneer de zon onder gaat en blijft branden tot ongeveer 24:00uur. Hoe dit precies werkt volgt in de volgende paragraaf. Wanneer de verlichting uit staat en de zon onder is wordt het hele systeem in een soort slaap stand gebracht waarin </w:t>
-      </w:r>
-      <w:r>
-        <w:rPr>
-          <w:lang w:val="nl-NL"/>
-        </w:rPr>
-        <w:t>het nooit meer dan 2mW verbruikt.</w:t>
+        <w:br w:type="page"/>
       </w:r>
     </w:p>
     <w:p>
@@ -247,7 +315,8 @@
         <w:rPr>
           <w:lang w:val="nl-NL"/>
         </w:rPr>
-        <w:t>Verlichtingstijd sturing</w:t>
+        <w:lastRenderedPageBreak/>
+        <w:t>Verlichting</w:t>
       </w:r>
     </w:p>
     <w:p>
@@ -260,7 +329,147 @@
         <w:rPr>
           <w:lang w:val="nl-NL"/>
         </w:rPr>
+        <w:t>Als laatste bevat het systeem een microcontroller en een spanningsbooster, de booster en de verlichting worden aan- en uitgeschakeld door de controller. De booster zet de accuspanning om naar een hogere spanning voor de LED verlichting aan te sturen</w:t>
+      </w:r>
+      <w:r>
+        <w:rPr>
+          <w:lang w:val="nl-NL"/>
+        </w:rPr>
+        <w:t xml:space="preserve">, maar wanneer deze uitgeschakeld is heeft deze verwaarloosbaar klein verbruik (0,2mW). De LED verlichting heeft een totaal vermogen van 1,8W en wordt automatisch aangezet wanneer de zon onder gaat en blijft branden tot ongeveer 24:00uur. Hoe dit precies werkt volgt in de volgende paragraaf. Wanneer de verlichting uit staat en de zon onder is wordt het hele systeem in een soort slaap stand gebracht waarin </w:t>
+      </w:r>
+      <w:r>
+        <w:rPr>
+          <w:lang w:val="nl-NL"/>
+        </w:rPr>
+        <w:t>het nooit meer dan 2mW verbruikt.</w:t>
+      </w:r>
+    </w:p>
+    <w:p>
+      <w:pPr>
+        <w:jc w:val="center"/>
+        <w:rPr>
+          <w:lang w:val="nl-NL"/>
+        </w:rPr>
+      </w:pPr>
+      <w:r>
+        <w:rPr>
+          <w:noProof/>
+        </w:rPr>
+        <w:drawing>
+          <wp:inline distT="0" distB="0" distL="0" distR="0">
+            <wp:extent cx="2501899" cy="3752850"/>
+            <wp:effectExtent l="76200" t="76200" r="127635" b="133350"/>
+            <wp:docPr id="3" name="Picture 3"/>
+            <wp:cNvGraphicFramePr>
+              <a:graphicFrameLocks xmlns:a="http://schemas.openxmlformats.org/drawingml/2006/main" noChangeAspect="1"/>
+            </wp:cNvGraphicFramePr>
+            <a:graphic xmlns:a="http://schemas.openxmlformats.org/drawingml/2006/main">
+              <a:graphicData uri="http://schemas.openxmlformats.org/drawingml/2006/picture">
+                <pic:pic xmlns:pic="http://schemas.openxmlformats.org/drawingml/2006/picture">
+                  <pic:nvPicPr>
+                    <pic:cNvPr id="0" name="Lighting Testrun.JPG"/>
+                    <pic:cNvPicPr/>
+                  </pic:nvPicPr>
+                  <pic:blipFill>
+                    <a:blip r:embed="rId7" cstate="print">
+                      <a:extLst>
+                        <a:ext uri="{28A0092B-C50C-407E-A947-70E740481C1C}">
+                          <a14:useLocalDpi xmlns:a14="http://schemas.microsoft.com/office/drawing/2010/main" val="0"/>
+                        </a:ext>
+                      </a:extLst>
+                    </a:blip>
+                    <a:stretch>
+                      <a:fillRect/>
+                    </a:stretch>
+                  </pic:blipFill>
+                  <pic:spPr>
+                    <a:xfrm>
+                      <a:off x="0" y="0"/>
+                      <a:ext cx="2502451" cy="3753678"/>
+                    </a:xfrm>
+                    <a:prstGeom prst="rect">
+                      <a:avLst/>
+                    </a:prstGeom>
+                    <a:ln w="38100" cap="sq">
+                      <a:solidFill>
+                        <a:srgbClr val="000000"/>
+                      </a:solidFill>
+                      <a:prstDash val="solid"/>
+                      <a:miter lim="800000"/>
+                    </a:ln>
+                    <a:effectLst>
+                      <a:outerShdw blurRad="50800" dist="38100" dir="2700000" algn="tl" rotWithShape="0">
+                        <a:srgbClr val="000000">
+                          <a:alpha val="43000"/>
+                        </a:srgbClr>
+                      </a:outerShdw>
+                    </a:effectLst>
+                  </pic:spPr>
+                </pic:pic>
+              </a:graphicData>
+            </a:graphic>
+          </wp:inline>
+        </w:drawing>
+      </w:r>
+    </w:p>
+    <w:p>
+      <w:pPr>
+        <w:jc w:val="center"/>
+        <w:rPr>
+          <w:lang w:val="nl-NL"/>
+        </w:rPr>
+      </w:pPr>
+      <w:r>
+        <w:rPr>
+          <w:lang w:val="nl-NL"/>
+        </w:rPr>
+        <w:t>Afbeelding: Testen van de verlichting</w:t>
+      </w:r>
+    </w:p>
+    <w:p>
+      <w:pPr>
+        <w:pStyle w:val="Heading1"/>
+        <w:rPr>
+          <w:lang w:val="nl-NL"/>
+        </w:rPr>
+      </w:pPr>
+      <w:r>
+        <w:rPr>
+          <w:lang w:val="nl-NL"/>
+        </w:rPr>
+        <w:t>Verlichtingstijd sturing</w:t>
+      </w:r>
+    </w:p>
+    <w:p>
+      <w:pPr>
+        <w:rPr>
+          <w:lang w:val="nl-NL"/>
+        </w:rPr>
+      </w:pPr>
+      <w:r>
+        <w:rPr>
+          <w:lang w:val="nl-NL"/>
+        </w:rPr>
         <w:t>Bij een lichtsturing op basis van avond-tijden denkt men direct aan een systeem met een tijdschakelaar. Dit heeft echter een paar kleine moeilijkheden, ten eerste moet er ook een kalender en een lijst van jaarcycli worden opgeslagen, omdat opkomst en ondergang per jaar wat verschillen. Daarnaast moet er gezorgd worden dat de klok gelijk blijft lopen, dat kan met een zogenaamde DCF module of via een GSM verbinding. Beide methoden moeten een antenne hebben buiten op de zuil, welke zeer gevoelig zou zijn voor vandalisme. Reden genoeg om nog eens goed na te denken over een alternatieve methode.</w:t>
+      </w:r>
+    </w:p>
+    <w:p>
+      <w:pPr>
+        <w:rPr>
+          <w:rFonts w:asciiTheme="majorHAnsi" w:eastAsiaTheme="majorEastAsia" w:hAnsiTheme="majorHAnsi" w:cstheme="majorBidi"/>
+          <w:b/>
+          <w:bCs/>
+          <w:color w:val="4F81BD" w:themeColor="accent1"/>
+          <w:sz w:val="26"/>
+          <w:szCs w:val="26"/>
+          <w:lang w:val="nl-NL"/>
+        </w:rPr>
+      </w:pPr>
+      <w:r>
+        <w:rPr>
+          <w:lang w:val="nl-NL"/>
+        </w:rPr>
+        <w:br w:type="page"/>
       </w:r>
     </w:p>
     <w:p>
@@ -274,6 +483,7 @@
         <w:rPr>
           <w:lang w:val="nl-NL"/>
         </w:rPr>
+        <w:lastRenderedPageBreak/>
         <w:t>Daglicht registratie als basis voor licht-loop</w:t>
       </w:r>
     </w:p>
@@ -727,6 +937,88 @@
     </w:p>
     <w:p>
       <w:pPr>
+        <w:jc w:val="center"/>
+        <w:rPr>
+          <w:lang w:val="nl-NL"/>
+        </w:rPr>
+      </w:pPr>
+      <w:r>
+        <w:rPr>
+          <w:noProof/>
+        </w:rPr>
+        <w:drawing>
+          <wp:inline distT="0" distB="0" distL="0" distR="0">
+            <wp:extent cx="3743325" cy="2495550"/>
+            <wp:effectExtent l="76200" t="76200" r="142875" b="133350"/>
+            <wp:docPr id="4" name="Picture 4"/>
+            <wp:cNvGraphicFramePr>
+              <a:graphicFrameLocks xmlns:a="http://schemas.openxmlformats.org/drawingml/2006/main" noChangeAspect="1"/>
+            </wp:cNvGraphicFramePr>
+            <a:graphic xmlns:a="http://schemas.openxmlformats.org/drawingml/2006/main">
+              <a:graphicData uri="http://schemas.openxmlformats.org/drawingml/2006/picture">
+                <pic:pic xmlns:pic="http://schemas.openxmlformats.org/drawingml/2006/picture">
+                  <pic:nvPicPr>
+                    <pic:cNvPr id="0" name="Development and Testing.JPG"/>
+                    <pic:cNvPicPr/>
+                  </pic:nvPicPr>
+                  <pic:blipFill>
+                    <a:blip r:embed="rId8" cstate="print">
+                      <a:extLst>
+                        <a:ext uri="{28A0092B-C50C-407E-A947-70E740481C1C}">
+                          <a14:useLocalDpi xmlns:a14="http://schemas.microsoft.com/office/drawing/2010/main" val="0"/>
+                        </a:ext>
+                      </a:extLst>
+                    </a:blip>
+                    <a:stretch>
+                      <a:fillRect/>
+                    </a:stretch>
+                  </pic:blipFill>
+                  <pic:spPr>
+                    <a:xfrm>
+                      <a:off x="0" y="0"/>
+                      <a:ext cx="3745183" cy="2496789"/>
+                    </a:xfrm>
+                    <a:prstGeom prst="rect">
+                      <a:avLst/>
+                    </a:prstGeom>
+                    <a:ln w="38100" cap="sq">
+                      <a:solidFill>
+                        <a:srgbClr val="000000"/>
+                      </a:solidFill>
+                      <a:prstDash val="solid"/>
+                      <a:miter lim="800000"/>
+                    </a:ln>
+                    <a:effectLst>
+                      <a:outerShdw blurRad="50800" dist="38100" dir="2700000" algn="tl" rotWithShape="0">
+                        <a:srgbClr val="000000">
+                          <a:alpha val="43000"/>
+                        </a:srgbClr>
+                      </a:outerShdw>
+                    </a:effectLst>
+                  </pic:spPr>
+                </pic:pic>
+              </a:graphicData>
+            </a:graphic>
+          </wp:inline>
+        </w:drawing>
+      </w:r>
+    </w:p>
+    <w:p>
+      <w:pPr>
+        <w:jc w:val="center"/>
+        <w:rPr>
+          <w:lang w:val="nl-NL"/>
+        </w:rPr>
+      </w:pPr>
+      <w:r>
+        <w:rPr>
+          <w:lang w:val="nl-NL"/>
+        </w:rPr>
+        <w:t>Afbeelding: Software ontwikkeling met standaard en in-huis gebouwd gereedschap.</w:t>
+      </w:r>
+    </w:p>
+    <w:p>
+      <w:pPr>
         <w:rPr>
           <w:rFonts w:asciiTheme="majorHAnsi" w:eastAsiaTheme="majorEastAsia" w:hAnsiTheme="majorHAnsi" w:cstheme="majorBidi"/>
           <w:b/>
@@ -741,7 +1033,6 @@
         <w:rPr>
           <w:lang w:val="nl-NL"/>
         </w:rPr>
-        <w:lastRenderedPageBreak/>
         <w:br w:type="page"/>
       </w:r>
     </w:p>
@@ -770,35 +1061,7 @@
         <w:rPr>
           <w:lang w:val="nl-NL"/>
         </w:rPr>
-        <w:t>Ter controle van het concept werd uiteraard het algoritme losgelaten op een lijst van twaalf data in 2011 (de vreemde sprongen zijn uiteraard ‘</w:t>
-      </w:r>
-      <w:proofErr w:type="spellStart"/>
-      <w:r>
-        <w:rPr>
-          <w:lang w:val="nl-NL"/>
-        </w:rPr>
-        <w:t>daylight</w:t>
-      </w:r>
-      <w:proofErr w:type="spellEnd"/>
-      <w:r>
-        <w:rPr>
-          <w:lang w:val="nl-NL"/>
-        </w:rPr>
-        <w:t xml:space="preserve"> </w:t>
-      </w:r>
-      <w:proofErr w:type="spellStart"/>
-      <w:r>
-        <w:rPr>
-          <w:lang w:val="nl-NL"/>
-        </w:rPr>
-        <w:t>savings</w:t>
-      </w:r>
-      <w:proofErr w:type="spellEnd"/>
-      <w:r>
-        <w:rPr>
-          <w:lang w:val="nl-NL"/>
-        </w:rPr>
-        <w:t>’):</w:t>
+        <w:t>Ter controle van het concept werd uiteraard het algoritme losgelaten op een lijst van twaalf data in 2011 (de vreemde sprongen zijn uiteraard ‘daylight savings’):</w:t>
       </w:r>
     </w:p>
     <w:tbl>
@@ -884,131 +1147,121 @@
                 <w:i/>
                 <w:lang w:val="nl-NL"/>
               </w:rPr>
-              <w:t xml:space="preserve">Tijd </w:t>
-            </w:r>
-            <w:proofErr w:type="spellStart"/>
-            <w:r>
+              <w:t>Tijd onder-gang</w:t>
+            </w:r>
+          </w:p>
+        </w:tc>
+        <w:tc>
+          <w:tcPr>
+            <w:tcW w:w="1134" w:type="dxa"/>
+          </w:tcPr>
+          <w:p>
+            <w:pPr>
+              <w:jc w:val="center"/>
               <w:rPr>
                 <w:b/>
                 <w:i/>
                 <w:lang w:val="nl-NL"/>
               </w:rPr>
-              <w:t>onder-gang</w:t>
-            </w:r>
-            <w:proofErr w:type="spellEnd"/>
-          </w:p>
-        </w:tc>
-        <w:tc>
-          <w:tcPr>
-            <w:tcW w:w="1134" w:type="dxa"/>
-          </w:tcPr>
-          <w:p>
-            <w:pPr>
-              <w:jc w:val="center"/>
+            </w:pPr>
+            <w:r>
               <w:rPr>
                 <w:b/>
                 <w:i/>
                 <w:lang w:val="nl-NL"/>
               </w:rPr>
-            </w:pPr>
-            <w:r>
+              <w:t>Minuten Dag</w:t>
+            </w:r>
+          </w:p>
+        </w:tc>
+        <w:tc>
+          <w:tcPr>
+            <w:tcW w:w="1134" w:type="dxa"/>
+          </w:tcPr>
+          <w:p>
+            <w:pPr>
+              <w:jc w:val="center"/>
               <w:rPr>
                 <w:b/>
                 <w:i/>
                 <w:lang w:val="nl-NL"/>
               </w:rPr>
-              <w:t>Minuten Dag</w:t>
-            </w:r>
-          </w:p>
-        </w:tc>
-        <w:tc>
-          <w:tcPr>
-            <w:tcW w:w="1134" w:type="dxa"/>
-          </w:tcPr>
-          <w:p>
-            <w:pPr>
-              <w:jc w:val="center"/>
+            </w:pPr>
+            <w:r>
               <w:rPr>
                 <w:b/>
                 <w:i/>
                 <w:lang w:val="nl-NL"/>
               </w:rPr>
-            </w:pPr>
-            <w:r>
+              <w:t>(Minuten Dag)/2</w:t>
+            </w:r>
+          </w:p>
+        </w:tc>
+        <w:tc>
+          <w:tcPr>
+            <w:tcW w:w="1134" w:type="dxa"/>
+          </w:tcPr>
+          <w:p>
+            <w:pPr>
+              <w:jc w:val="center"/>
               <w:rPr>
                 <w:b/>
                 <w:i/>
                 <w:lang w:val="nl-NL"/>
               </w:rPr>
-              <w:t>(Minuten Dag)/2</w:t>
-            </w:r>
-          </w:p>
-        </w:tc>
-        <w:tc>
-          <w:tcPr>
-            <w:tcW w:w="1134" w:type="dxa"/>
-          </w:tcPr>
-          <w:p>
-            <w:pPr>
-              <w:jc w:val="center"/>
+            </w:pPr>
+            <w:r>
               <w:rPr>
                 <w:b/>
                 <w:i/>
                 <w:lang w:val="nl-NL"/>
               </w:rPr>
-            </w:pPr>
-            <w:r>
+              <w:t>630 – (Minuten Dag)/2</w:t>
+            </w:r>
+          </w:p>
+        </w:tc>
+        <w:tc>
+          <w:tcPr>
+            <w:tcW w:w="1417" w:type="dxa"/>
+          </w:tcPr>
+          <w:p>
+            <w:pPr>
+              <w:jc w:val="center"/>
               <w:rPr>
                 <w:b/>
                 <w:i/>
                 <w:lang w:val="nl-NL"/>
               </w:rPr>
-              <w:t>630 – (Minuten Dag)/2</w:t>
-            </w:r>
-          </w:p>
-        </w:tc>
-        <w:tc>
-          <w:tcPr>
-            <w:tcW w:w="1417" w:type="dxa"/>
-          </w:tcPr>
-          <w:p>
-            <w:pPr>
-              <w:jc w:val="center"/>
+            </w:pPr>
+            <w:r>
               <w:rPr>
                 <w:b/>
                 <w:i/>
                 <w:lang w:val="nl-NL"/>
               </w:rPr>
-            </w:pPr>
-            <w:r>
+              <w:t>Verlichtings-duur ((vorige kolom) /60)</w:t>
+            </w:r>
+          </w:p>
+        </w:tc>
+        <w:tc>
+          <w:tcPr>
+            <w:tcW w:w="1418" w:type="dxa"/>
+          </w:tcPr>
+          <w:p>
+            <w:pPr>
+              <w:jc w:val="center"/>
               <w:rPr>
                 <w:b/>
                 <w:i/>
                 <w:lang w:val="nl-NL"/>
               </w:rPr>
-              <w:t>Verlichtings-duur ((vorige kolom) /60)</w:t>
-            </w:r>
-          </w:p>
-        </w:tc>
-        <w:tc>
-          <w:tcPr>
-            <w:tcW w:w="1418" w:type="dxa"/>
-          </w:tcPr>
-          <w:p>
-            <w:pPr>
-              <w:jc w:val="center"/>
+            </w:pPr>
+            <w:r>
               <w:rPr>
                 <w:b/>
                 <w:i/>
                 <w:lang w:val="nl-NL"/>
               </w:rPr>
-            </w:pPr>
-            <w:r>
-              <w:rPr>
-                <w:b/>
-                <w:i/>
-                <w:lang w:val="nl-NL"/>
-              </w:rPr>
               <w:t>Afschakeling licht</w:t>
             </w:r>
           </w:p>
@@ -1036,25 +1289,7 @@
                 <w:sz w:val="20"/>
                 <w:szCs w:val="20"/>
               </w:rPr>
-              <w:t xml:space="preserve">1 </w:t>
-            </w:r>
-            <w:proofErr w:type="spellStart"/>
-            <w:r>
-              <w:rPr>
-                <w:rFonts w:ascii="Arial" w:hAnsi="Arial" w:cs="Arial"/>
-                <w:sz w:val="20"/>
-                <w:szCs w:val="20"/>
-              </w:rPr>
-              <w:t>jan</w:t>
-            </w:r>
-            <w:proofErr w:type="spellEnd"/>
-            <w:r>
-              <w:rPr>
-                <w:rFonts w:ascii="Arial" w:hAnsi="Arial" w:cs="Arial"/>
-                <w:sz w:val="20"/>
-                <w:szCs w:val="20"/>
-              </w:rPr>
-              <w:t xml:space="preserve"> 2011</w:t>
+              <w:t>1 jan 2011</w:t>
             </w:r>
           </w:p>
         </w:tc>
@@ -1214,25 +1449,7 @@
                 <w:sz w:val="20"/>
                 <w:szCs w:val="20"/>
               </w:rPr>
-              <w:t xml:space="preserve">1 </w:t>
-            </w:r>
-            <w:proofErr w:type="spellStart"/>
-            <w:r>
-              <w:rPr>
-                <w:rFonts w:ascii="Arial" w:hAnsi="Arial" w:cs="Arial"/>
-                <w:sz w:val="20"/>
-                <w:szCs w:val="20"/>
-              </w:rPr>
-              <w:t>feb</w:t>
-            </w:r>
-            <w:proofErr w:type="spellEnd"/>
-            <w:r>
-              <w:rPr>
-                <w:rFonts w:ascii="Arial" w:hAnsi="Arial" w:cs="Arial"/>
-                <w:sz w:val="20"/>
-                <w:szCs w:val="20"/>
-              </w:rPr>
-              <w:t xml:space="preserve"> 2011</w:t>
+              <w:t>1 feb 2011</w:t>
             </w:r>
           </w:p>
         </w:tc>
@@ -1392,25 +1609,7 @@
                 <w:sz w:val="20"/>
                 <w:szCs w:val="20"/>
               </w:rPr>
-              <w:t xml:space="preserve">1 </w:t>
-            </w:r>
-            <w:proofErr w:type="spellStart"/>
-            <w:r>
-              <w:rPr>
-                <w:rFonts w:ascii="Arial" w:hAnsi="Arial" w:cs="Arial"/>
-                <w:sz w:val="20"/>
-                <w:szCs w:val="20"/>
-              </w:rPr>
-              <w:t>maart</w:t>
-            </w:r>
-            <w:proofErr w:type="spellEnd"/>
-            <w:r>
-              <w:rPr>
-                <w:rFonts w:ascii="Arial" w:hAnsi="Arial" w:cs="Arial"/>
-                <w:sz w:val="20"/>
-                <w:szCs w:val="20"/>
-              </w:rPr>
-              <w:t xml:space="preserve"> 2011</w:t>
+              <w:t>1 maart 2011</w:t>
             </w:r>
           </w:p>
         </w:tc>
@@ -1570,25 +1769,7 @@
                 <w:sz w:val="20"/>
                 <w:szCs w:val="20"/>
               </w:rPr>
-              <w:t xml:space="preserve">1 </w:t>
-            </w:r>
-            <w:proofErr w:type="spellStart"/>
-            <w:r>
-              <w:rPr>
-                <w:rFonts w:ascii="Arial" w:hAnsi="Arial" w:cs="Arial"/>
-                <w:sz w:val="20"/>
-                <w:szCs w:val="20"/>
-              </w:rPr>
-              <w:t>april</w:t>
-            </w:r>
-            <w:proofErr w:type="spellEnd"/>
-            <w:r>
-              <w:rPr>
-                <w:rFonts w:ascii="Arial" w:hAnsi="Arial" w:cs="Arial"/>
-                <w:sz w:val="20"/>
-                <w:szCs w:val="20"/>
-              </w:rPr>
-              <w:t xml:space="preserve"> 2011</w:t>
+              <w:t>1 april 2011</w:t>
             </w:r>
           </w:p>
         </w:tc>
@@ -1748,25 +1929,7 @@
                 <w:sz w:val="20"/>
                 <w:szCs w:val="20"/>
               </w:rPr>
-              <w:t xml:space="preserve">1 </w:t>
-            </w:r>
-            <w:proofErr w:type="spellStart"/>
-            <w:r>
-              <w:rPr>
-                <w:rFonts w:ascii="Arial" w:hAnsi="Arial" w:cs="Arial"/>
-                <w:sz w:val="20"/>
-                <w:szCs w:val="20"/>
-              </w:rPr>
-              <w:t>mei</w:t>
-            </w:r>
-            <w:proofErr w:type="spellEnd"/>
-            <w:r>
-              <w:rPr>
-                <w:rFonts w:ascii="Arial" w:hAnsi="Arial" w:cs="Arial"/>
-                <w:sz w:val="20"/>
-                <w:szCs w:val="20"/>
-              </w:rPr>
-              <w:t xml:space="preserve"> 2011</w:t>
+              <w:t>1 mei 2011</w:t>
             </w:r>
           </w:p>
         </w:tc>
@@ -1926,25 +2089,7 @@
                 <w:sz w:val="20"/>
                 <w:szCs w:val="20"/>
               </w:rPr>
-              <w:t xml:space="preserve">1 </w:t>
-            </w:r>
-            <w:proofErr w:type="spellStart"/>
-            <w:r>
-              <w:rPr>
-                <w:rFonts w:ascii="Arial" w:hAnsi="Arial" w:cs="Arial"/>
-                <w:sz w:val="20"/>
-                <w:szCs w:val="20"/>
-              </w:rPr>
-              <w:t>juni</w:t>
-            </w:r>
-            <w:proofErr w:type="spellEnd"/>
-            <w:r>
-              <w:rPr>
-                <w:rFonts w:ascii="Arial" w:hAnsi="Arial" w:cs="Arial"/>
-                <w:sz w:val="20"/>
-                <w:szCs w:val="20"/>
-              </w:rPr>
-              <w:t xml:space="preserve"> 2011</w:t>
+              <w:t>1 juni 2011</w:t>
             </w:r>
           </w:p>
         </w:tc>
@@ -2104,25 +2249,7 @@
                 <w:sz w:val="20"/>
                 <w:szCs w:val="20"/>
               </w:rPr>
-              <w:t xml:space="preserve">1 </w:t>
-            </w:r>
-            <w:proofErr w:type="spellStart"/>
-            <w:r>
-              <w:rPr>
-                <w:rFonts w:ascii="Arial" w:hAnsi="Arial" w:cs="Arial"/>
-                <w:sz w:val="20"/>
-                <w:szCs w:val="20"/>
-              </w:rPr>
-              <w:t>juli</w:t>
-            </w:r>
-            <w:proofErr w:type="spellEnd"/>
-            <w:r>
-              <w:rPr>
-                <w:rFonts w:ascii="Arial" w:hAnsi="Arial" w:cs="Arial"/>
-                <w:sz w:val="20"/>
-                <w:szCs w:val="20"/>
-              </w:rPr>
-              <w:t xml:space="preserve"> 2011</w:t>
+              <w:t>1 juli 2011</w:t>
             </w:r>
           </w:p>
         </w:tc>
@@ -2282,25 +2409,7 @@
                 <w:sz w:val="20"/>
                 <w:szCs w:val="20"/>
               </w:rPr>
-              <w:t xml:space="preserve">1 </w:t>
-            </w:r>
-            <w:proofErr w:type="spellStart"/>
-            <w:r>
-              <w:rPr>
-                <w:rFonts w:ascii="Arial" w:hAnsi="Arial" w:cs="Arial"/>
-                <w:sz w:val="20"/>
-                <w:szCs w:val="20"/>
-              </w:rPr>
-              <w:t>aug</w:t>
-            </w:r>
-            <w:proofErr w:type="spellEnd"/>
-            <w:r>
-              <w:rPr>
-                <w:rFonts w:ascii="Arial" w:hAnsi="Arial" w:cs="Arial"/>
-                <w:sz w:val="20"/>
-                <w:szCs w:val="20"/>
-              </w:rPr>
-              <w:t xml:space="preserve"> 2011</w:t>
+              <w:t>1 aug 2011</w:t>
             </w:r>
           </w:p>
         </w:tc>
@@ -2460,25 +2569,7 @@
                 <w:sz w:val="20"/>
                 <w:szCs w:val="20"/>
               </w:rPr>
-              <w:t xml:space="preserve">1 </w:t>
-            </w:r>
-            <w:proofErr w:type="spellStart"/>
-            <w:r>
-              <w:rPr>
-                <w:rFonts w:ascii="Arial" w:hAnsi="Arial" w:cs="Arial"/>
-                <w:sz w:val="20"/>
-                <w:szCs w:val="20"/>
-              </w:rPr>
-              <w:t>sep</w:t>
-            </w:r>
-            <w:proofErr w:type="spellEnd"/>
-            <w:r>
-              <w:rPr>
-                <w:rFonts w:ascii="Arial" w:hAnsi="Arial" w:cs="Arial"/>
-                <w:sz w:val="20"/>
-                <w:szCs w:val="20"/>
-              </w:rPr>
-              <w:t xml:space="preserve"> 2011</w:t>
+              <w:t>1 sep 2011</w:t>
             </w:r>
           </w:p>
         </w:tc>
@@ -2638,25 +2729,7 @@
                 <w:sz w:val="20"/>
                 <w:szCs w:val="20"/>
               </w:rPr>
-              <w:t xml:space="preserve">1 </w:t>
-            </w:r>
-            <w:proofErr w:type="spellStart"/>
-            <w:r>
-              <w:rPr>
-                <w:rFonts w:ascii="Arial" w:hAnsi="Arial" w:cs="Arial"/>
-                <w:sz w:val="20"/>
-                <w:szCs w:val="20"/>
-              </w:rPr>
-              <w:t>okt</w:t>
-            </w:r>
-            <w:proofErr w:type="spellEnd"/>
-            <w:r>
-              <w:rPr>
-                <w:rFonts w:ascii="Arial" w:hAnsi="Arial" w:cs="Arial"/>
-                <w:sz w:val="20"/>
-                <w:szCs w:val="20"/>
-              </w:rPr>
-              <w:t xml:space="preserve"> 2011</w:t>
+              <w:t>1 okt 2011</w:t>
             </w:r>
           </w:p>
         </w:tc>
@@ -2816,25 +2889,7 @@
                 <w:sz w:val="20"/>
                 <w:szCs w:val="20"/>
               </w:rPr>
-              <w:t xml:space="preserve">1 </w:t>
-            </w:r>
-            <w:proofErr w:type="spellStart"/>
-            <w:r>
-              <w:rPr>
-                <w:rFonts w:ascii="Arial" w:hAnsi="Arial" w:cs="Arial"/>
-                <w:sz w:val="20"/>
-                <w:szCs w:val="20"/>
-              </w:rPr>
-              <w:t>nov</w:t>
-            </w:r>
-            <w:proofErr w:type="spellEnd"/>
-            <w:r>
-              <w:rPr>
-                <w:rFonts w:ascii="Arial" w:hAnsi="Arial" w:cs="Arial"/>
-                <w:sz w:val="20"/>
-                <w:szCs w:val="20"/>
-              </w:rPr>
-              <w:t xml:space="preserve"> 2011</w:t>
+              <w:t>1 nov 2011</w:t>
             </w:r>
           </w:p>
         </w:tc>
@@ -2994,25 +3049,7 @@
                 <w:sz w:val="20"/>
                 <w:szCs w:val="20"/>
               </w:rPr>
-              <w:t xml:space="preserve">1 </w:t>
-            </w:r>
-            <w:proofErr w:type="spellStart"/>
-            <w:r>
-              <w:rPr>
-                <w:rFonts w:ascii="Arial" w:hAnsi="Arial" w:cs="Arial"/>
-                <w:sz w:val="20"/>
-                <w:szCs w:val="20"/>
-              </w:rPr>
-              <w:t>dec</w:t>
-            </w:r>
-            <w:proofErr w:type="spellEnd"/>
-            <w:r>
-              <w:rPr>
-                <w:rFonts w:ascii="Arial" w:hAnsi="Arial" w:cs="Arial"/>
-                <w:sz w:val="20"/>
-                <w:szCs w:val="20"/>
-              </w:rPr>
-              <w:t xml:space="preserve"> 2011</w:t>
+              <w:t>1 dec 2011</w:t>
             </w:r>
           </w:p>
         </w:tc>
@@ -3174,49 +3211,7 @@
         <w:rPr>
           <w:lang w:val="nl-NL"/>
         </w:rPr>
-        <w:t xml:space="preserve">Dit algoritme is uitgewerkt tot een complete flowchart voor een zeer betaalbare </w:t>
-      </w:r>
-      <w:proofErr w:type="spellStart"/>
-      <w:r>
-        <w:rPr>
-          <w:lang w:val="nl-NL"/>
-        </w:rPr>
-        <w:t>Atmel</w:t>
-      </w:r>
-      <w:proofErr w:type="spellEnd"/>
-      <w:r>
-        <w:rPr>
-          <w:lang w:val="nl-NL"/>
-        </w:rPr>
-        <w:t xml:space="preserve"> microcontroller, waarin de controller ook geheel in slaap valt tussen metingen in om energie te besparen (van 2mW actief naar een tiental micro watt in slaap). Omdat dit project een interessante kijk levert op </w:t>
-      </w:r>
-      <w:proofErr w:type="spellStart"/>
-      <w:r>
-        <w:rPr>
-          <w:lang w:val="nl-NL"/>
-        </w:rPr>
-        <w:t>embedded</w:t>
-      </w:r>
-      <w:proofErr w:type="spellEnd"/>
-      <w:r>
-        <w:rPr>
-          <w:lang w:val="nl-NL"/>
-        </w:rPr>
-        <w:t xml:space="preserve"> ontwikkeling is er erg veel extra tijd en aandacht in de “vrije uren” aan besteed en is het nu onder een MIT open-source licentie te vinden op </w:t>
-      </w:r>
-      <w:proofErr w:type="spellStart"/>
-      <w:r>
-        <w:rPr>
-          <w:lang w:val="nl-NL"/>
-        </w:rPr>
-        <w:t>github</w:t>
-      </w:r>
-      <w:proofErr w:type="spellEnd"/>
-      <w:r>
-        <w:rPr>
-          <w:lang w:val="nl-NL"/>
-        </w:rPr>
-        <w:t xml:space="preserve"> (De elektronica blijft ‘geheim’, omdat deze onder de offerte voor het project valt):</w:t>
+        <w:t>Dit algoritme is uitgewerkt tot een complete flowchart voor een zeer betaalbare Atmel microcontroller, waarin de controller ook geheel in slaap valt tussen metingen in om energie te besparen (van 2mW actief naar een tiental micro watt in slaap). Omdat dit project een interessante kijk levert op embedded ontwikkeling is er erg veel extra tijd en aandacht in de “vrije uren” aan besteed en is het nu onder een MIT open-source licentie te vinden op github (De elektronica blijft ‘geheim’, omdat deze onder de offerte voor het project valt):</w:t>
       </w:r>
     </w:p>
     <w:p>
@@ -3227,7 +3222,7 @@
           <w:lang w:val="nl-NL"/>
         </w:rPr>
       </w:pPr>
-      <w:hyperlink r:id="rId5" w:history="1">
+      <w:hyperlink r:id="rId9" w:history="1">
         <w:r>
           <w:rPr>
             <w:rStyle w:val="Hyperlink"/>
@@ -3306,48 +3301,32 @@
         <w:tabs>
           <w:tab w:val="left" w:pos="5670"/>
         </w:tabs>
-        <w:rPr>
-          <w:lang w:val="nl-NL"/>
-        </w:rPr>
       </w:pPr>
-      <w:hyperlink r:id="rId6" w:history="1">
+      <w:hyperlink r:id="rId10" w:history="1">
         <w:r>
           <w:rPr>
             <w:rStyle w:val="Hyperlink"/>
-            <w:lang w:val="nl-NL"/>
           </w:rPr>
           <w:t>http://www.asmyldof.com</w:t>
         </w:r>
       </w:hyperlink>
       <w:r>
-        <w:rPr>
-          <w:lang w:val="nl-NL"/>
-        </w:rPr>
         <w:tab/>
       </w:r>
-      <w:hyperlink r:id="rId7" w:history="1">
+      <w:hyperlink r:id="rId11" w:history="1">
         <w:r>
           <w:rPr>
             <w:rStyle w:val="Hyperlink"/>
-            <w:lang w:val="nl-NL"/>
           </w:rPr>
           <w:t>http://www.4pr.nl</w:t>
         </w:r>
       </w:hyperlink>
       <w:r>
-        <w:rPr>
-          <w:lang w:val="nl-NL"/>
-        </w:rPr>
         <w:tab/>
       </w:r>
       <w:r>
-        <w:rPr>
-          <w:lang w:val="nl-NL"/>
-        </w:rPr>
         <w:tab/>
       </w:r>
-      <w:bookmarkStart w:id="0" w:name="_GoBack"/>
-      <w:bookmarkEnd w:id="0"/>
     </w:p>
     <w:p>
       <w:pPr>
@@ -3355,38 +3334,27 @@
         <w:tabs>
           <w:tab w:val="left" w:pos="5670"/>
         </w:tabs>
-        <w:rPr>
-          <w:lang w:val="nl-NL"/>
-        </w:rPr>
       </w:pPr>
-      <w:hyperlink r:id="rId8" w:history="1">
+      <w:hyperlink r:id="rId12" w:history="1">
         <w:r>
           <w:rPr>
             <w:rStyle w:val="Hyperlink"/>
-            <w:lang w:val="nl-NL"/>
           </w:rPr>
           <w:t>robert@asmylof.com</w:t>
         </w:r>
       </w:hyperlink>
       <w:r>
-        <w:rPr>
-          <w:lang w:val="nl-NL"/>
-        </w:rPr>
         <w:tab/>
       </w:r>
-      <w:hyperlink r:id="rId9" w:history="1">
+      <w:hyperlink r:id="rId13" w:history="1">
         <w:r>
           <w:rPr>
             <w:rStyle w:val="Hyperlink"/>
-            <w:lang w:val="nl-NL"/>
           </w:rPr>
           <w:t>peter@4pr.nl</w:t>
         </w:r>
       </w:hyperlink>
       <w:r>
-        <w:rPr>
-          <w:lang w:val="nl-NL"/>
-        </w:rPr>
         <w:tab/>
       </w:r>
     </w:p>
@@ -3742,6 +3710,36 @@
       <w:spacing w:after="0" w:line="240" w:lineRule="auto"/>
     </w:pPr>
   </w:style>
+  <w:style w:type="paragraph" w:styleId="BalloonText">
+    <w:name w:val="Balloon Text"/>
+    <w:basedOn w:val="Normal"/>
+    <w:link w:val="BalloonTextChar"/>
+    <w:uiPriority w:val="99"/>
+    <w:semiHidden/>
+    <w:unhideWhenUsed/>
+    <w:rsid w:val="00CA3A5E"/>
+    <w:pPr>
+      <w:spacing w:after="0" w:line="240" w:lineRule="auto"/>
+    </w:pPr>
+    <w:rPr>
+      <w:rFonts w:ascii="Tahoma" w:hAnsi="Tahoma" w:cs="Tahoma"/>
+      <w:sz w:val="16"/>
+      <w:szCs w:val="16"/>
+    </w:rPr>
+  </w:style>
+  <w:style w:type="character" w:customStyle="1" w:styleId="BalloonTextChar">
+    <w:name w:val="Balloon Text Char"/>
+    <w:basedOn w:val="DefaultParagraphFont"/>
+    <w:link w:val="BalloonText"/>
+    <w:uiPriority w:val="99"/>
+    <w:semiHidden/>
+    <w:rsid w:val="00CA3A5E"/>
+    <w:rPr>
+      <w:rFonts w:ascii="Tahoma" w:hAnsi="Tahoma" w:cs="Tahoma"/>
+      <w:sz w:val="16"/>
+      <w:szCs w:val="16"/>
+    </w:rPr>
+  </w:style>
 </w:styles>
 </file>
 
@@ -4087,6 +4085,36 @@
       <w:spacing w:after="0" w:line="240" w:lineRule="auto"/>
     </w:pPr>
   </w:style>
+  <w:style w:type="paragraph" w:styleId="BalloonText">
+    <w:name w:val="Balloon Text"/>
+    <w:basedOn w:val="Normal"/>
+    <w:link w:val="BalloonTextChar"/>
+    <w:uiPriority w:val="99"/>
+    <w:semiHidden/>
+    <w:unhideWhenUsed/>
+    <w:rsid w:val="00CA3A5E"/>
+    <w:pPr>
+      <w:spacing w:after="0" w:line="240" w:lineRule="auto"/>
+    </w:pPr>
+    <w:rPr>
+      <w:rFonts w:ascii="Tahoma" w:hAnsi="Tahoma" w:cs="Tahoma"/>
+      <w:sz w:val="16"/>
+      <w:szCs w:val="16"/>
+    </w:rPr>
+  </w:style>
+  <w:style w:type="character" w:customStyle="1" w:styleId="BalloonTextChar">
+    <w:name w:val="Balloon Text Char"/>
+    <w:basedOn w:val="DefaultParagraphFont"/>
+    <w:link w:val="BalloonText"/>
+    <w:uiPriority w:val="99"/>
+    <w:semiHidden/>
+    <w:rsid w:val="00CA3A5E"/>
+    <w:rPr>
+      <w:rFonts w:ascii="Tahoma" w:hAnsi="Tahoma" w:cs="Tahoma"/>
+      <w:sz w:val="16"/>
+      <w:szCs w:val="16"/>
+    </w:rPr>
+  </w:style>
 </w:styles>
 </file>
 

</xml_diff>